<commit_message>
added group-inserting for company details
</commit_message>
<xml_diff>
--- a/companyDetails/Australian Foundation Investment Company Limited.docx
+++ b/companyDetails/Australian Foundation Investment Company Limited.docx
@@ -379,7 +379,7 @@
           <w:noProof/>
         </w:rPr>
         <w:drawing>
-          <wp:inline distT="0" distB="0" distL="0" distR="0" wp14:anchorId="79905489" wp14:editId="50A29B8F">
+          <wp:inline distT="0" distB="0" distL="0" distR="0" wp14:anchorId="2CE57431" wp14:editId="7051F88E">
             <wp:extent cx="5731510" cy="3037205"/>
             <wp:effectExtent l="0" t="0" r="2540" b="0"/>
             <wp:docPr id="2" name="Picture 2" descr="WebsiteScreenshot"/>
@@ -392,7 +392,7 @@
                     <pic:cNvPicPr/>
                   </pic:nvPicPr>
                   <pic:blipFill>
-                    <a:blip r:embed="rId4">
+                    <a:blip r:embed="rId4" cstate="print">
                       <a:extLst>
                         <a:ext uri="{28A0092B-C50C-407E-A947-70E740481C1C}">
                           <a14:useLocalDpi xmlns:a14="http://schemas.microsoft.com/office/drawing/2010/main" val="0"/>

</xml_diff>